<commit_message>
doc: Sync latest requirements
</commit_message>
<xml_diff>
--- a/doc/requirements.docx
+++ b/doc/requirements.docx
@@ -205,82 +205,82 @@
     </w:p>
     <w:p>
       <w:pPr>
-        <w:pStyle w:val="ListParagraph"/>
-        <w:numPr>
-          <w:ilvl w:val="0"/>
-          <w:numId w:val="3"/>
+        <w:pStyle w:val="Heading1"/>
+      </w:pPr>
+      <w:r>
+        <w:t>Requirements for Manager</w:t>
+      </w:r>
+    </w:p>
+    <w:p>
+      <w:pPr>
+        <w:pStyle w:val="ListParagraph"/>
+        <w:numPr>
+          <w:ilvl w:val="0"/>
+          <w:numId w:val="4"/>
+        </w:numPr>
+      </w:pPr>
+      <w:r>
+        <w:t>Sign in</w:t>
+      </w:r>
+    </w:p>
+    <w:p>
+      <w:pPr>
+        <w:pStyle w:val="ListParagraph"/>
+        <w:numPr>
+          <w:ilvl w:val="0"/>
+          <w:numId w:val="4"/>
+        </w:numPr>
+      </w:pPr>
+      <w:r>
+        <w:t>Personal details (name, age, gender)</w:t>
+      </w:r>
+    </w:p>
+    <w:p>
+      <w:pPr>
+        <w:pStyle w:val="ListParagraph"/>
+        <w:numPr>
+          <w:ilvl w:val="0"/>
+          <w:numId w:val="4"/>
+        </w:numPr>
+      </w:pPr>
+      <w:r>
+        <w:t>Add cashier</w:t>
+      </w:r>
+    </w:p>
+    <w:p>
+      <w:pPr>
+        <w:pStyle w:val="ListParagraph"/>
+        <w:numPr>
+          <w:ilvl w:val="0"/>
+          <w:numId w:val="4"/>
+        </w:numPr>
+      </w:pPr>
+      <w:r>
+        <w:t>Close a customer account</w:t>
+      </w:r>
+    </w:p>
+    <w:p>
+      <w:pPr>
+        <w:pStyle w:val="ListParagraph"/>
+        <w:numPr>
+          <w:ilvl w:val="0"/>
+          <w:numId w:val="4"/>
+        </w:numPr>
+      </w:pPr>
+      <w:r>
+        <w:t>Approve any pending changes for customer details</w:t>
+      </w:r>
+    </w:p>
+    <w:p>
+      <w:pPr>
+        <w:pStyle w:val="ListParagraph"/>
+        <w:numPr>
+          <w:ilvl w:val="0"/>
+          <w:numId w:val="4"/>
         </w:numPr>
       </w:pPr>
       <w:r>
         <w:t>Add comments to any rejected changes for customer details</w:t>
-      </w:r>
-    </w:p>
-    <w:p>
-      <w:pPr>
-        <w:pStyle w:val="Heading1"/>
-      </w:pPr>
-      <w:r>
-        <w:t>Requirements for Manager</w:t>
-      </w:r>
-    </w:p>
-    <w:p>
-      <w:pPr>
-        <w:pStyle w:val="ListParagraph"/>
-        <w:numPr>
-          <w:ilvl w:val="0"/>
-          <w:numId w:val="4"/>
-        </w:numPr>
-      </w:pPr>
-      <w:r>
-        <w:t>Sign in</w:t>
-      </w:r>
-    </w:p>
-    <w:p>
-      <w:pPr>
-        <w:pStyle w:val="ListParagraph"/>
-        <w:numPr>
-          <w:ilvl w:val="0"/>
-          <w:numId w:val="4"/>
-        </w:numPr>
-      </w:pPr>
-      <w:r>
-        <w:t>Personal details (name, age, gender)</w:t>
-      </w:r>
-    </w:p>
-    <w:p>
-      <w:pPr>
-        <w:pStyle w:val="ListParagraph"/>
-        <w:numPr>
-          <w:ilvl w:val="0"/>
-          <w:numId w:val="4"/>
-        </w:numPr>
-      </w:pPr>
-      <w:r>
-        <w:t>Add cashier</w:t>
-      </w:r>
-    </w:p>
-    <w:p>
-      <w:pPr>
-        <w:pStyle w:val="ListParagraph"/>
-        <w:numPr>
-          <w:ilvl w:val="0"/>
-          <w:numId w:val="4"/>
-        </w:numPr>
-      </w:pPr>
-      <w:r>
-        <w:t>Close a customer account</w:t>
-      </w:r>
-    </w:p>
-    <w:p>
-      <w:pPr>
-        <w:pStyle w:val="ListParagraph"/>
-        <w:numPr>
-          <w:ilvl w:val="0"/>
-          <w:numId w:val="4"/>
-        </w:numPr>
-      </w:pPr>
-      <w:r>
-        <w:t>Approve any pending changes for customer details</w:t>
       </w:r>
     </w:p>
     <w:sectPr>

</xml_diff>